<commit_message>
Choix techniques et améliorations possibles
</commit_message>
<xml_diff>
--- a/Divers/RAPPORT DE PROJET.docx
+++ b/Divers/RAPPORT DE PROJET.docx
@@ -420,7 +420,7 @@
               <w:noProof/>
               <w:kern w:val="0"/>
               <w:sz w:val="22"/>
-              <w:lang w:val="fr-FR"/>
+              <w:lang w:val="fr-FR" w:eastAsia="fr-FR"/>
             </w:rPr>
           </w:pPr>
           <w:r>
@@ -435,7 +435,7 @@
           <w:r>
             <w:fldChar w:fldCharType="separate"/>
           </w:r>
-          <w:hyperlink w:anchor="_Toc471648992" w:history="1">
+          <w:hyperlink w:anchor="_Toc471659642" w:history="1">
             <w:r>
               <w:rPr>
                 <w:rStyle w:val="Lienhypertexte"/>
@@ -463,7 +463,7 @@
                 <w:noProof/>
                 <w:webHidden/>
               </w:rPr>
-              <w:instrText xml:space="preserve"> PAGEREF _Toc471648992 \h </w:instrText>
+              <w:instrText xml:space="preserve"> PAGEREF _Toc471659642 \h </w:instrText>
             </w:r>
             <w:r>
               <w:rPr>
@@ -504,10 +504,10 @@
               <w:noProof/>
               <w:kern w:val="0"/>
               <w:sz w:val="22"/>
-              <w:lang w:val="fr-FR"/>
+              <w:lang w:val="fr-FR" w:eastAsia="fr-FR"/>
             </w:rPr>
           </w:pPr>
-          <w:hyperlink w:anchor="_Toc471648993" w:history="1">
+          <w:hyperlink w:anchor="_Toc471659643" w:history="1">
             <w:r>
               <w:rPr>
                 <w:rStyle w:val="Lienhypertexte"/>
@@ -535,7 +535,7 @@
                 <w:noProof/>
                 <w:webHidden/>
               </w:rPr>
-              <w:instrText xml:space="preserve"> PAGEREF _Toc471648993 \h </w:instrText>
+              <w:instrText xml:space="preserve"> PAGEREF _Toc471659643 \h </w:instrText>
             </w:r>
             <w:r>
               <w:rPr>
@@ -576,10 +576,10 @@
               <w:noProof/>
               <w:kern w:val="0"/>
               <w:sz w:val="22"/>
-              <w:lang w:val="fr-FR"/>
+              <w:lang w:val="fr-FR" w:eastAsia="fr-FR"/>
             </w:rPr>
           </w:pPr>
-          <w:hyperlink w:anchor="_Toc471648994" w:history="1">
+          <w:hyperlink w:anchor="_Toc471659644" w:history="1">
             <w:r>
               <w:rPr>
                 <w:rStyle w:val="Lienhypertexte"/>
@@ -607,7 +607,7 @@
                 <w:noProof/>
                 <w:webHidden/>
               </w:rPr>
-              <w:instrText xml:space="preserve"> PAGEREF _Toc471648994 \h </w:instrText>
+              <w:instrText xml:space="preserve"> PAGEREF _Toc471659644 \h </w:instrText>
             </w:r>
             <w:r>
               <w:rPr>
@@ -648,10 +648,10 @@
               <w:noProof/>
               <w:kern w:val="0"/>
               <w:sz w:val="22"/>
-              <w:lang w:val="fr-FR"/>
+              <w:lang w:val="fr-FR" w:eastAsia="fr-FR"/>
             </w:rPr>
           </w:pPr>
-          <w:hyperlink w:anchor="_Toc471648995" w:history="1">
+          <w:hyperlink w:anchor="_Toc471659645" w:history="1">
             <w:r>
               <w:rPr>
                 <w:rStyle w:val="Lienhypertexte"/>
@@ -679,7 +679,7 @@
                 <w:noProof/>
                 <w:webHidden/>
               </w:rPr>
-              <w:instrText xml:space="preserve"> PAGEREF _Toc471648995 \h </w:instrText>
+              <w:instrText xml:space="preserve"> PAGEREF _Toc471659645 \h </w:instrText>
             </w:r>
             <w:r>
               <w:rPr>
@@ -720,10 +720,10 @@
               <w:noProof/>
               <w:kern w:val="0"/>
               <w:sz w:val="22"/>
-              <w:lang w:val="fr-FR"/>
+              <w:lang w:val="fr-FR" w:eastAsia="fr-FR"/>
             </w:rPr>
           </w:pPr>
-          <w:hyperlink w:anchor="_Toc471648996" w:history="1">
+          <w:hyperlink w:anchor="_Toc471659646" w:history="1">
             <w:r>
               <w:rPr>
                 <w:rStyle w:val="Lienhypertexte"/>
@@ -751,7 +751,7 @@
                 <w:noProof/>
                 <w:webHidden/>
               </w:rPr>
-              <w:instrText xml:space="preserve"> PAGEREF _Toc471648996 \h </w:instrText>
+              <w:instrText xml:space="preserve"> PAGEREF _Toc471659646 \h </w:instrText>
             </w:r>
             <w:r>
               <w:rPr>
@@ -771,7 +771,7 @@
                 <w:noProof/>
                 <w:webHidden/>
               </w:rPr>
-              <w:t>4</w:t>
+              <w:t>5</w:t>
             </w:r>
             <w:r>
               <w:rPr>
@@ -792,10 +792,10 @@
               <w:noProof/>
               <w:kern w:val="0"/>
               <w:sz w:val="22"/>
-              <w:lang w:val="fr-FR"/>
+              <w:lang w:val="fr-FR" w:eastAsia="fr-FR"/>
             </w:rPr>
           </w:pPr>
-          <w:hyperlink w:anchor="_Toc471648997" w:history="1">
+          <w:hyperlink w:anchor="_Toc471659647" w:history="1">
             <w:r>
               <w:rPr>
                 <w:rStyle w:val="Lienhypertexte"/>
@@ -823,7 +823,7 @@
                 <w:noProof/>
                 <w:webHidden/>
               </w:rPr>
-              <w:instrText xml:space="preserve"> PAGEREF _Toc471648997 \h </w:instrText>
+              <w:instrText xml:space="preserve"> PAGEREF _Toc471659647 \h </w:instrText>
             </w:r>
             <w:r>
               <w:rPr>
@@ -843,7 +843,79 @@
                 <w:noProof/>
                 <w:webHidden/>
               </w:rPr>
-              <w:t>4</w:t>
+              <w:t>5</w:t>
+            </w:r>
+            <w:r>
+              <w:rPr>
+                <w:noProof/>
+                <w:webHidden/>
+              </w:rPr>
+              <w:fldChar w:fldCharType="end"/>
+            </w:r>
+          </w:hyperlink>
+        </w:p>
+        <w:p>
+          <w:pPr>
+            <w:pStyle w:val="TM2"/>
+            <w:tabs>
+              <w:tab w:val="right" w:leader="dot" w:pos="8494"/>
+            </w:tabs>
+            <w:rPr>
+              <w:noProof/>
+              <w:kern w:val="0"/>
+              <w:sz w:val="22"/>
+              <w:lang w:val="fr-FR" w:eastAsia="fr-FR"/>
+            </w:rPr>
+          </w:pPr>
+          <w:hyperlink w:anchor="_Toc471659648" w:history="1">
+            <w:r>
+              <w:rPr>
+                <w:rStyle w:val="Lienhypertexte"/>
+                <w:noProof/>
+                <w:lang w:val="fr-FR"/>
+              </w:rPr>
+              <w:t>Choix techniques :</w:t>
+            </w:r>
+            <w:r>
+              <w:rPr>
+                <w:noProof/>
+                <w:webHidden/>
+              </w:rPr>
+              <w:tab/>
+            </w:r>
+            <w:r>
+              <w:rPr>
+                <w:noProof/>
+                <w:webHidden/>
+              </w:rPr>
+              <w:fldChar w:fldCharType="begin"/>
+            </w:r>
+            <w:r>
+              <w:rPr>
+                <w:noProof/>
+                <w:webHidden/>
+              </w:rPr>
+              <w:instrText xml:space="preserve"> PAGEREF _Toc471659648 \h </w:instrText>
+            </w:r>
+            <w:r>
+              <w:rPr>
+                <w:noProof/>
+                <w:webHidden/>
+              </w:rPr>
+            </w:r>
+            <w:r>
+              <w:rPr>
+                <w:noProof/>
+                <w:webHidden/>
+              </w:rPr>
+              <w:fldChar w:fldCharType="separate"/>
+            </w:r>
+            <w:r>
+              <w:rPr>
+                <w:noProof/>
+                <w:webHidden/>
+              </w:rPr>
+              <w:t>5</w:t>
             </w:r>
             <w:r>
               <w:rPr>
@@ -864,10 +936,10 @@
               <w:noProof/>
               <w:kern w:val="0"/>
               <w:sz w:val="22"/>
-              <w:lang w:val="fr-FR"/>
+              <w:lang w:val="fr-FR" w:eastAsia="fr-FR"/>
             </w:rPr>
           </w:pPr>
-          <w:hyperlink w:anchor="_Toc471648998" w:history="1">
+          <w:hyperlink w:anchor="_Toc471659649" w:history="1">
             <w:r>
               <w:rPr>
                 <w:rStyle w:val="Lienhypertexte"/>
@@ -895,7 +967,7 @@
                 <w:noProof/>
                 <w:webHidden/>
               </w:rPr>
-              <w:instrText xml:space="preserve"> PAGEREF _Toc471648998 \h </w:instrText>
+              <w:instrText xml:space="preserve"> PAGEREF _Toc471659649 \h </w:instrText>
             </w:r>
             <w:r>
               <w:rPr>
@@ -915,7 +987,7 @@
                 <w:noProof/>
                 <w:webHidden/>
               </w:rPr>
-              <w:t>5</w:t>
+              <w:t>6</w:t>
             </w:r>
             <w:r>
               <w:rPr>
@@ -936,10 +1008,10 @@
               <w:noProof/>
               <w:kern w:val="0"/>
               <w:sz w:val="22"/>
-              <w:lang w:val="fr-FR"/>
+              <w:lang w:val="fr-FR" w:eastAsia="fr-FR"/>
             </w:rPr>
           </w:pPr>
-          <w:hyperlink w:anchor="_Toc471648999" w:history="1">
+          <w:hyperlink w:anchor="_Toc471659650" w:history="1">
             <w:r>
               <w:rPr>
                 <w:rStyle w:val="Lienhypertexte"/>
@@ -967,7 +1039,7 @@
                 <w:noProof/>
                 <w:webHidden/>
               </w:rPr>
-              <w:instrText xml:space="preserve"> PAGEREF _Toc471648999 \h </w:instrText>
+              <w:instrText xml:space="preserve"> PAGEREF _Toc471659650 \h </w:instrText>
             </w:r>
             <w:r>
               <w:rPr>
@@ -987,7 +1059,7 @@
                 <w:noProof/>
                 <w:webHidden/>
               </w:rPr>
-              <w:t>5</w:t>
+              <w:t>6</w:t>
             </w:r>
             <w:r>
               <w:rPr>
@@ -1008,10 +1080,10 @@
               <w:noProof/>
               <w:kern w:val="0"/>
               <w:sz w:val="22"/>
-              <w:lang w:val="fr-FR"/>
+              <w:lang w:val="fr-FR" w:eastAsia="fr-FR"/>
             </w:rPr>
           </w:pPr>
-          <w:hyperlink w:anchor="_Toc471649000" w:history="1">
+          <w:hyperlink w:anchor="_Toc471659651" w:history="1">
             <w:r>
               <w:rPr>
                 <w:rStyle w:val="Lienhypertexte"/>
@@ -1039,7 +1111,7 @@
                 <w:noProof/>
                 <w:webHidden/>
               </w:rPr>
-              <w:instrText xml:space="preserve"> PAGEREF _Toc471649000 \h </w:instrText>
+              <w:instrText xml:space="preserve"> PAGEREF _Toc471659651 \h </w:instrText>
             </w:r>
             <w:r>
               <w:rPr>
@@ -1059,7 +1131,7 @@
                 <w:noProof/>
                 <w:webHidden/>
               </w:rPr>
-              <w:t>5</w:t>
+              <w:t>6</w:t>
             </w:r>
             <w:r>
               <w:rPr>
@@ -1080,10 +1152,10 @@
               <w:noProof/>
               <w:kern w:val="0"/>
               <w:sz w:val="22"/>
-              <w:lang w:val="fr-FR"/>
+              <w:lang w:val="fr-FR" w:eastAsia="fr-FR"/>
             </w:rPr>
           </w:pPr>
-          <w:hyperlink w:anchor="_Toc471649001" w:history="1">
+          <w:hyperlink w:anchor="_Toc471659652" w:history="1">
             <w:r>
               <w:rPr>
                 <w:rStyle w:val="Lienhypertexte"/>
@@ -1111,7 +1183,7 @@
                 <w:noProof/>
                 <w:webHidden/>
               </w:rPr>
-              <w:instrText xml:space="preserve"> PAGEREF _Toc471649001 \h </w:instrText>
+              <w:instrText xml:space="preserve"> PAGEREF _Toc471659652 \h </w:instrText>
             </w:r>
             <w:r>
               <w:rPr>
@@ -1131,7 +1203,7 @@
                 <w:noProof/>
                 <w:webHidden/>
               </w:rPr>
-              <w:t>6</w:t>
+              <w:t>7</w:t>
             </w:r>
             <w:r>
               <w:rPr>
@@ -1181,7 +1253,7 @@
           <w:lang w:val="fr-FR"/>
         </w:rPr>
       </w:pPr>
-      <w:bookmarkStart w:id="0" w:name="_Toc471648992"/>
+      <w:bookmarkStart w:id="0" w:name="_Toc471659642"/>
       <w:r>
         <w:rPr>
           <w:lang w:val="fr-FR"/>
@@ -1552,7 +1624,7 @@
           <w:lang w:val="fr-FR"/>
         </w:rPr>
       </w:pPr>
-      <w:bookmarkStart w:id="1" w:name="_Toc471648993"/>
+      <w:bookmarkStart w:id="1" w:name="_Toc471659643"/>
       <w:r>
         <w:rPr>
           <w:lang w:val="fr-FR"/>
@@ -1582,7 +1654,7 @@
           <w:lang w:val="fr-FR"/>
         </w:rPr>
       </w:pPr>
-      <w:bookmarkStart w:id="2" w:name="_Toc471648994"/>
+      <w:bookmarkStart w:id="2" w:name="_Toc471659644"/>
       <w:r>
         <w:rPr>
           <w:lang w:val="fr-FR"/>
@@ -1704,7 +1776,7 @@
           <w:lang w:val="fr-FR"/>
         </w:rPr>
       </w:pPr>
-      <w:bookmarkStart w:id="3" w:name="_Toc471648995"/>
+      <w:bookmarkStart w:id="3" w:name="_Toc471659645"/>
       <w:r>
         <w:rPr>
           <w:lang w:val="fr-FR"/>
@@ -1799,15 +1871,7 @@
           <w:lang w:val="fr-FR"/>
         </w:rPr>
         <w:lastRenderedPageBreak/>
-        <w:t xml:space="preserve">tests avant de commencer à coder les fonctions </w:t>
-      </w:r>
-      <w:bookmarkStart w:id="4" w:name="_GoBack"/>
-      <w:bookmarkEnd w:id="4"/>
-      <w:r>
-        <w:rPr>
-          <w:lang w:val="fr-FR"/>
-        </w:rPr>
-        <w:t>.</w:t>
+        <w:t>tests avant de commencer à coder les fonctions .</w:t>
       </w:r>
     </w:p>
     <w:p>
@@ -1846,7 +1910,7 @@
           <w:lang w:val="fr-FR"/>
         </w:rPr>
       </w:pPr>
-      <w:bookmarkStart w:id="5" w:name="_Toc471648996"/>
+      <w:bookmarkStart w:id="4" w:name="_Toc471659646"/>
       <w:r>
         <w:rPr>
           <w:rFonts w:hint="eastAsia"/>
@@ -1861,6 +1925,29 @@
         </w:rPr>
         <w:t>laboration du projet</w:t>
       </w:r>
+      <w:bookmarkEnd w:id="4"/>
+    </w:p>
+    <w:p>
+      <w:pPr>
+        <w:rPr>
+          <w:lang w:val="fr-FR"/>
+        </w:rPr>
+      </w:pPr>
+    </w:p>
+    <w:p>
+      <w:pPr>
+        <w:pStyle w:val="Titre2"/>
+        <w:rPr>
+          <w:lang w:val="fr-FR"/>
+        </w:rPr>
+      </w:pPr>
+      <w:bookmarkStart w:id="5" w:name="_Toc471659647"/>
+      <w:r>
+        <w:rPr>
+          <w:lang w:val="fr-FR"/>
+        </w:rPr>
+        <w:t>Partage du travail :</w:t>
+      </w:r>
       <w:bookmarkEnd w:id="5"/>
     </w:p>
     <w:p>
@@ -1872,19 +1959,312 @@
     </w:p>
     <w:p>
       <w:pPr>
+        <w:rPr>
+          <w:lang w:val="fr-FR"/>
+        </w:rPr>
+      </w:pPr>
+    </w:p>
+    <w:p>
+      <w:pPr>
+        <w:rPr>
+          <w:lang w:val="fr-FR"/>
+        </w:rPr>
+      </w:pPr>
+    </w:p>
+    <w:p>
+      <w:pPr>
+        <w:rPr>
+          <w:lang w:val="fr-FR"/>
+        </w:rPr>
+      </w:pPr>
+    </w:p>
+    <w:p>
+      <w:pPr>
         <w:pStyle w:val="Titre2"/>
         <w:rPr>
           <w:lang w:val="fr-FR"/>
         </w:rPr>
       </w:pPr>
-      <w:bookmarkStart w:id="6" w:name="_Toc471648997"/>
-      <w:r>
-        <w:rPr>
-          <w:lang w:val="fr-FR"/>
-        </w:rPr>
-        <w:t>Partage du travail :</w:t>
+      <w:bookmarkStart w:id="6" w:name="_Toc471659648"/>
+      <w:r>
+        <w:rPr>
+          <w:lang w:val="fr-FR"/>
+        </w:rPr>
+        <w:t>Choix techniques :</w:t>
       </w:r>
       <w:bookmarkEnd w:id="6"/>
+    </w:p>
+    <w:p>
+      <w:pPr>
+        <w:rPr>
+          <w:lang w:val="fr-FR"/>
+        </w:rPr>
+      </w:pPr>
+      <w:r>
+        <w:rPr>
+          <w:lang w:val="fr-FR"/>
+        </w:rPr>
+        <w:tab/>
+        <w:t xml:space="preserve">Tout d’abord, concernant la représentation d’une année, nous avons fait le choix d’utiliser trois classes : </w:t>
+      </w:r>
+      <w:proofErr w:type="spellStart"/>
+      <w:r>
+        <w:rPr>
+          <w:lang w:val="fr-FR"/>
+        </w:rPr>
+        <w:t>Annee</w:t>
+      </w:r>
+      <w:proofErr w:type="spellEnd"/>
+      <w:r>
+        <w:rPr>
+          <w:lang w:val="fr-FR"/>
+        </w:rPr>
+        <w:t xml:space="preserve">, Semaine, </w:t>
+      </w:r>
+      <w:proofErr w:type="spellStart"/>
+      <w:r>
+        <w:rPr>
+          <w:lang w:val="fr-FR"/>
+        </w:rPr>
+        <w:t>Journee</w:t>
+      </w:r>
+      <w:proofErr w:type="spellEnd"/>
+      <w:r>
+        <w:rPr>
+          <w:lang w:val="fr-FR"/>
+        </w:rPr>
+        <w:t xml:space="preserve">. </w:t>
+      </w:r>
+    </w:p>
+    <w:p>
+      <w:pPr>
+        <w:rPr>
+          <w:lang w:val="fr-FR"/>
+        </w:rPr>
+      </w:pPr>
+      <w:r>
+        <w:rPr>
+          <w:lang w:val="fr-FR"/>
+        </w:rPr>
+        <w:tab/>
+        <w:t xml:space="preserve">Ainsi, </w:t>
+      </w:r>
+      <w:proofErr w:type="spellStart"/>
+      <w:r>
+        <w:rPr>
+          <w:lang w:val="fr-FR"/>
+        </w:rPr>
+        <w:t>Annee</w:t>
+      </w:r>
+      <w:proofErr w:type="spellEnd"/>
+      <w:r>
+        <w:rPr>
+          <w:lang w:val="fr-FR"/>
+        </w:rPr>
+        <w:t xml:space="preserve"> contient un tableau de pointeur sur Semaine, Semaine un tableau de pointeur sur </w:t>
+      </w:r>
+      <w:proofErr w:type="spellStart"/>
+      <w:r>
+        <w:rPr>
+          <w:lang w:val="fr-FR"/>
+        </w:rPr>
+        <w:t>Journee</w:t>
+      </w:r>
+      <w:proofErr w:type="spellEnd"/>
+      <w:r>
+        <w:rPr>
+          <w:lang w:val="fr-FR"/>
+        </w:rPr>
+        <w:t xml:space="preserve">, et </w:t>
+      </w:r>
+      <w:proofErr w:type="spellStart"/>
+      <w:r>
+        <w:rPr>
+          <w:lang w:val="fr-FR"/>
+        </w:rPr>
+        <w:t>Journee</w:t>
+      </w:r>
+      <w:proofErr w:type="spellEnd"/>
+      <w:r>
+        <w:rPr>
+          <w:lang w:val="fr-FR"/>
+        </w:rPr>
+        <w:t xml:space="preserve"> un tableau de pointeur sur des Cours. C’est le choix qui nous semblait le plus logique et le plus adapté à la situation. </w:t>
+      </w:r>
+    </w:p>
+    <w:p>
+      <w:pPr>
+        <w:rPr>
+          <w:lang w:val="fr-FR"/>
+        </w:rPr>
+      </w:pPr>
+      <w:r>
+        <w:rPr>
+          <w:lang w:val="fr-FR"/>
+        </w:rPr>
+        <w:tab/>
+        <w:t xml:space="preserve">Ensuite, pour </w:t>
+      </w:r>
+      <w:r>
+        <w:rPr>
+          <w:lang w:val="fr-FR"/>
+        </w:rPr>
+        <w:t xml:space="preserve">pouvoir gérer l’année scolaire de chaque filière, chaque instance de la classe </w:t>
+      </w:r>
+      <w:proofErr w:type="spellStart"/>
+      <w:r>
+        <w:rPr>
+          <w:lang w:val="fr-FR"/>
+        </w:rPr>
+        <w:t>Filiere</w:t>
+      </w:r>
+      <w:proofErr w:type="spellEnd"/>
+      <w:r>
+        <w:rPr>
+          <w:lang w:val="fr-FR"/>
+        </w:rPr>
+        <w:t xml:space="preserve"> contient un pointeur sur une </w:t>
+      </w:r>
+      <w:proofErr w:type="spellStart"/>
+      <w:r>
+        <w:rPr>
+          <w:lang w:val="fr-FR"/>
+        </w:rPr>
+        <w:t>Annee</w:t>
+      </w:r>
+      <w:proofErr w:type="spellEnd"/>
+      <w:r>
+        <w:rPr>
+          <w:lang w:val="fr-FR"/>
+        </w:rPr>
+        <w:t xml:space="preserve">, qui lui est propre. C’est cette </w:t>
+      </w:r>
+      <w:proofErr w:type="spellStart"/>
+      <w:r>
+        <w:rPr>
+          <w:lang w:val="fr-FR"/>
+        </w:rPr>
+        <w:t>Annee</w:t>
+      </w:r>
+      <w:proofErr w:type="spellEnd"/>
+      <w:r>
+        <w:rPr>
+          <w:lang w:val="fr-FR"/>
+        </w:rPr>
+        <w:t xml:space="preserve"> qui contiendra les différents cours de la filière ( à travers la structure </w:t>
+      </w:r>
+      <w:proofErr w:type="spellStart"/>
+      <w:r>
+        <w:rPr>
+          <w:lang w:val="fr-FR"/>
+        </w:rPr>
+        <w:t>Annee</w:t>
+      </w:r>
+      <w:proofErr w:type="spellEnd"/>
+      <w:r>
+        <w:rPr>
+          <w:lang w:val="fr-FR"/>
+        </w:rPr>
+        <w:t xml:space="preserve"> -&gt; Semaine -&gt; </w:t>
+      </w:r>
+      <w:proofErr w:type="spellStart"/>
+      <w:r>
+        <w:rPr>
+          <w:lang w:val="fr-FR"/>
+        </w:rPr>
+        <w:t>Journee</w:t>
+      </w:r>
+      <w:proofErr w:type="spellEnd"/>
+      <w:r>
+        <w:rPr>
+          <w:lang w:val="fr-FR"/>
+        </w:rPr>
+        <w:t xml:space="preserve"> -&gt; Cours vu précédemment ). C’est donc à travers la classe </w:t>
+      </w:r>
+      <w:proofErr w:type="spellStart"/>
+      <w:r>
+        <w:rPr>
+          <w:lang w:val="fr-FR"/>
+        </w:rPr>
+        <w:t>Filiere</w:t>
+      </w:r>
+      <w:proofErr w:type="spellEnd"/>
+      <w:r>
+        <w:rPr>
+          <w:lang w:val="fr-FR"/>
+        </w:rPr>
+        <w:t xml:space="preserve"> que sera fait l’accès à une </w:t>
+      </w:r>
+      <w:proofErr w:type="spellStart"/>
+      <w:r>
+        <w:rPr>
+          <w:lang w:val="fr-FR"/>
+        </w:rPr>
+        <w:t>Annee</w:t>
+      </w:r>
+      <w:proofErr w:type="spellEnd"/>
+      <w:r>
+        <w:rPr>
+          <w:lang w:val="fr-FR"/>
+        </w:rPr>
+        <w:t xml:space="preserve">. De plus, pour lier les étudiants et les filières, </w:t>
+      </w:r>
+      <w:proofErr w:type="spellStart"/>
+      <w:r>
+        <w:rPr>
+          <w:lang w:val="fr-FR"/>
+        </w:rPr>
+        <w:t>Filiere</w:t>
+      </w:r>
+      <w:proofErr w:type="spellEnd"/>
+      <w:r>
+        <w:rPr>
+          <w:lang w:val="fr-FR"/>
+        </w:rPr>
+        <w:t xml:space="preserve"> contient un tableau de pointeurs sur Etudiant, tableau représentant ainsi les différents étudiants d’une filière donnée .</w:t>
+      </w:r>
+    </w:p>
+    <w:p>
+      <w:pPr>
+        <w:rPr>
+          <w:lang w:val="fr-FR"/>
+        </w:rPr>
+      </w:pPr>
+      <w:r>
+        <w:rPr>
+          <w:lang w:val="fr-FR"/>
+        </w:rPr>
+        <w:tab/>
+        <w:t xml:space="preserve">Concernant la représentation des professeurs et des étudiants, nous nous sommes aperçus des points communs entre les deux entités : les deux possèdent les champs nom et prénoms . Nous avons donc décidé d’utiliser l’héritage en créant une classe Individu, contenant ces deux champs, et en faisant hériter de celle-ci les classe Professeur et Etudiant, qui rajoutent les champs et méthodes propres aux deux </w:t>
+      </w:r>
+      <w:proofErr w:type="spellStart"/>
+      <w:r>
+        <w:rPr>
+          <w:lang w:val="fr-FR"/>
+        </w:rPr>
+        <w:t>roles</w:t>
+      </w:r>
+      <w:proofErr w:type="spellEnd"/>
+      <w:r>
+        <w:rPr>
+          <w:lang w:val="fr-FR"/>
+        </w:rPr>
+        <w:t xml:space="preserve"> (matière enseignée et numéro étudiant respectivement )</w:t>
+      </w:r>
+      <w:r>
+        <w:rPr>
+          <w:lang w:val="fr-FR"/>
+        </w:rPr>
+        <w:t>.</w:t>
+      </w:r>
+      <w:bookmarkStart w:id="7" w:name="_GoBack"/>
+      <w:bookmarkEnd w:id="7"/>
+      <w:r>
+        <w:rPr>
+          <w:lang w:val="fr-FR"/>
+        </w:rPr>
+        <w:t xml:space="preserve"> </w:t>
+      </w:r>
     </w:p>
     <w:p>
       <w:pPr>
@@ -1916,7 +2296,7 @@
           <w:lang w:val="fr-FR"/>
         </w:rPr>
       </w:pPr>
-      <w:bookmarkStart w:id="7" w:name="_Toc471648998"/>
+      <w:bookmarkStart w:id="8" w:name="_Toc471659649"/>
       <w:r>
         <w:rPr>
           <w:lang w:val="fr-FR"/>
@@ -1924,7 +2304,7 @@
         <w:lastRenderedPageBreak/>
         <w:t>Résultats obtenus</w:t>
       </w:r>
-      <w:bookmarkEnd w:id="7"/>
+      <w:bookmarkEnd w:id="8"/>
     </w:p>
     <w:p>
       <w:pPr>
@@ -1940,7 +2320,7 @@
           <w:lang w:val="fr-FR"/>
         </w:rPr>
       </w:pPr>
-      <w:bookmarkStart w:id="8" w:name="_Toc471648999"/>
+      <w:bookmarkStart w:id="9" w:name="_Toc471659650"/>
       <w:r>
         <w:rPr>
           <w:rFonts w:hint="eastAsia"/>
@@ -1954,7 +2334,7 @@
         </w:rPr>
         <w:t>tat final du projet :</w:t>
       </w:r>
-      <w:bookmarkEnd w:id="8"/>
+      <w:bookmarkEnd w:id="9"/>
       <w:r>
         <w:rPr>
           <w:lang w:val="fr-FR"/>
@@ -1983,20 +2363,118 @@
           <w:lang w:val="fr-FR"/>
         </w:rPr>
       </w:pPr>
-      <w:bookmarkStart w:id="9" w:name="_Toc471649000"/>
+      <w:bookmarkStart w:id="10" w:name="_Toc471659651"/>
       <w:r>
         <w:rPr>
           <w:lang w:val="fr-FR"/>
         </w:rPr>
         <w:t>Améliorations possibles :</w:t>
       </w:r>
-      <w:bookmarkEnd w:id="9"/>
+      <w:bookmarkEnd w:id="10"/>
       <w:r>
         <w:rPr>
           <w:lang w:val="fr-FR"/>
         </w:rPr>
         <w:t xml:space="preserve"> </w:t>
       </w:r>
+    </w:p>
+    <w:p>
+      <w:pPr>
+        <w:rPr>
+          <w:lang w:val="fr-FR"/>
+        </w:rPr>
+      </w:pPr>
+      <w:r>
+        <w:rPr>
+          <w:lang w:val="fr-FR"/>
+        </w:rPr>
+        <w:tab/>
+        <w:t>Plusieurs méthodes pourraient être intéressantes à rajouter, par exemple :</w:t>
+      </w:r>
+    </w:p>
+    <w:p>
+      <w:pPr>
+        <w:pStyle w:val="Paragraphedeliste"/>
+        <w:numPr>
+          <w:ilvl w:val="0"/>
+          <w:numId w:val="4"/>
+        </w:numPr>
+        <w:rPr>
+          <w:lang w:val="fr-FR"/>
+        </w:rPr>
+      </w:pPr>
+      <w:r>
+        <w:rPr>
+          <w:lang w:val="fr-FR"/>
+        </w:rPr>
+        <w:t>Affichage des emplois du temps par salle …</w:t>
+      </w:r>
+    </w:p>
+    <w:p>
+      <w:pPr>
+        <w:pStyle w:val="Paragraphedeliste"/>
+        <w:numPr>
+          <w:ilvl w:val="0"/>
+          <w:numId w:val="4"/>
+        </w:numPr>
+        <w:rPr>
+          <w:lang w:val="fr-FR"/>
+        </w:rPr>
+      </w:pPr>
+      <w:r>
+        <w:rPr>
+          <w:lang w:val="fr-FR"/>
+        </w:rPr>
+        <w:t>… ou par professeur</w:t>
+      </w:r>
+    </w:p>
+    <w:p>
+      <w:pPr>
+        <w:pStyle w:val="Paragraphedeliste"/>
+        <w:numPr>
+          <w:ilvl w:val="0"/>
+          <w:numId w:val="4"/>
+        </w:numPr>
+        <w:rPr>
+          <w:lang w:val="fr-FR"/>
+        </w:rPr>
+      </w:pPr>
+      <w:r>
+        <w:rPr>
+          <w:lang w:val="fr-FR"/>
+        </w:rPr>
+        <w:t xml:space="preserve">Pouvoir remplir toute une journée ou semaine avec un cours ou événement (vacances par exemple) </w:t>
+      </w:r>
+    </w:p>
+    <w:p>
+      <w:pPr>
+        <w:ind w:left="840"/>
+        <w:rPr>
+          <w:lang w:val="fr-FR"/>
+        </w:rPr>
+      </w:pPr>
+    </w:p>
+    <w:p>
+      <w:pPr>
+        <w:ind w:left="840"/>
+        <w:rPr>
+          <w:lang w:val="fr-FR"/>
+        </w:rPr>
+      </w:pPr>
+      <w:r>
+        <w:rPr>
+          <w:lang w:val="fr-FR"/>
+        </w:rPr>
+        <w:t>Pour l’instant, l’emploi du temps fonctionne avec 4 créneaux horaires, il serait plus réaliste de se défaire de ce modèle.</w:t>
+      </w:r>
+    </w:p>
+    <w:p>
+      <w:pPr>
+        <w:ind w:left="840"/>
+        <w:rPr>
+          <w:lang w:val="fr-FR"/>
+        </w:rPr>
+      </w:pPr>
     </w:p>
     <w:p>
       <w:pPr>
@@ -2028,7 +2506,7 @@
           <w:lang w:val="fr-FR"/>
         </w:rPr>
       </w:pPr>
-      <w:bookmarkStart w:id="10" w:name="_Toc471649001"/>
+      <w:bookmarkStart w:id="11" w:name="_Toc471659652"/>
       <w:r>
         <w:rPr>
           <w:lang w:val="fr-FR"/>
@@ -2036,7 +2514,7 @@
         <w:lastRenderedPageBreak/>
         <w:t>CONCLUSION</w:t>
       </w:r>
-      <w:bookmarkEnd w:id="10"/>
+      <w:bookmarkEnd w:id="11"/>
     </w:p>
     <w:sectPr>
       <w:footerReference w:type="default" r:id="rId10"/>
@@ -2101,7 +2579,7 @@
             <w:noProof/>
             <w:lang w:val="fr-FR"/>
           </w:rPr>
-          <w:t>5</w:t>
+          <w:t>7</w:t>
         </w:r>
         <w:r>
           <w:fldChar w:fldCharType="end"/>
@@ -2365,6 +2843,118 @@
     </w:lvl>
   </w:abstractNum>
   <w:abstractNum w:abstractNumId="2" w15:restartNumberingAfterBreak="0">
+    <w:nsid w:val="34573C0C"/>
+    <w:multiLevelType w:val="hybridMultilevel"/>
+    <w:tmpl w:val="2DD4ABBA"/>
+    <w:lvl w:ilvl="0" w:tplc="573620AE">
+      <w:numFmt w:val="bullet"/>
+      <w:lvlText w:val="-"/>
+      <w:lvlJc w:val="left"/>
+      <w:pPr>
+        <w:ind w:left="2040" w:hanging="360"/>
+      </w:pPr>
+      <w:rPr>
+        <w:rFonts w:ascii="Yu Mincho" w:eastAsia="Yu Mincho" w:hAnsi="Yu Mincho" w:cstheme="minorBidi" w:hint="eastAsia"/>
+      </w:rPr>
+    </w:lvl>
+    <w:lvl w:ilvl="1" w:tplc="040C0003" w:tentative="1">
+      <w:start w:val="1"/>
+      <w:numFmt w:val="bullet"/>
+      <w:lvlText w:val="o"/>
+      <w:lvlJc w:val="left"/>
+      <w:pPr>
+        <w:ind w:left="2760" w:hanging="360"/>
+      </w:pPr>
+      <w:rPr>
+        <w:rFonts w:ascii="Courier New" w:hAnsi="Courier New" w:cs="Courier New" w:hint="default"/>
+      </w:rPr>
+    </w:lvl>
+    <w:lvl w:ilvl="2" w:tplc="040C0005" w:tentative="1">
+      <w:start w:val="1"/>
+      <w:numFmt w:val="bullet"/>
+      <w:lvlText w:val=""/>
+      <w:lvlJc w:val="left"/>
+      <w:pPr>
+        <w:ind w:left="3480" w:hanging="360"/>
+      </w:pPr>
+      <w:rPr>
+        <w:rFonts w:ascii="Wingdings" w:hAnsi="Wingdings" w:hint="default"/>
+      </w:rPr>
+    </w:lvl>
+    <w:lvl w:ilvl="3" w:tplc="040C0001" w:tentative="1">
+      <w:start w:val="1"/>
+      <w:numFmt w:val="bullet"/>
+      <w:lvlText w:val=""/>
+      <w:lvlJc w:val="left"/>
+      <w:pPr>
+        <w:ind w:left="4200" w:hanging="360"/>
+      </w:pPr>
+      <w:rPr>
+        <w:rFonts w:ascii="Symbol" w:hAnsi="Symbol" w:hint="default"/>
+      </w:rPr>
+    </w:lvl>
+    <w:lvl w:ilvl="4" w:tplc="040C0003" w:tentative="1">
+      <w:start w:val="1"/>
+      <w:numFmt w:val="bullet"/>
+      <w:lvlText w:val="o"/>
+      <w:lvlJc w:val="left"/>
+      <w:pPr>
+        <w:ind w:left="4920" w:hanging="360"/>
+      </w:pPr>
+      <w:rPr>
+        <w:rFonts w:ascii="Courier New" w:hAnsi="Courier New" w:cs="Courier New" w:hint="default"/>
+      </w:rPr>
+    </w:lvl>
+    <w:lvl w:ilvl="5" w:tplc="040C0005" w:tentative="1">
+      <w:start w:val="1"/>
+      <w:numFmt w:val="bullet"/>
+      <w:lvlText w:val=""/>
+      <w:lvlJc w:val="left"/>
+      <w:pPr>
+        <w:ind w:left="5640" w:hanging="360"/>
+      </w:pPr>
+      <w:rPr>
+        <w:rFonts w:ascii="Wingdings" w:hAnsi="Wingdings" w:hint="default"/>
+      </w:rPr>
+    </w:lvl>
+    <w:lvl w:ilvl="6" w:tplc="040C0001" w:tentative="1">
+      <w:start w:val="1"/>
+      <w:numFmt w:val="bullet"/>
+      <w:lvlText w:val=""/>
+      <w:lvlJc w:val="left"/>
+      <w:pPr>
+        <w:ind w:left="6360" w:hanging="360"/>
+      </w:pPr>
+      <w:rPr>
+        <w:rFonts w:ascii="Symbol" w:hAnsi="Symbol" w:hint="default"/>
+      </w:rPr>
+    </w:lvl>
+    <w:lvl w:ilvl="7" w:tplc="040C0003" w:tentative="1">
+      <w:start w:val="1"/>
+      <w:numFmt w:val="bullet"/>
+      <w:lvlText w:val="o"/>
+      <w:lvlJc w:val="left"/>
+      <w:pPr>
+        <w:ind w:left="7080" w:hanging="360"/>
+      </w:pPr>
+      <w:rPr>
+        <w:rFonts w:ascii="Courier New" w:hAnsi="Courier New" w:cs="Courier New" w:hint="default"/>
+      </w:rPr>
+    </w:lvl>
+    <w:lvl w:ilvl="8" w:tplc="040C0005" w:tentative="1">
+      <w:start w:val="1"/>
+      <w:numFmt w:val="bullet"/>
+      <w:lvlText w:val=""/>
+      <w:lvlJc w:val="left"/>
+      <w:pPr>
+        <w:ind w:left="7800" w:hanging="360"/>
+      </w:pPr>
+      <w:rPr>
+        <w:rFonts w:ascii="Wingdings" w:hAnsi="Wingdings" w:hint="default"/>
+      </w:rPr>
+    </w:lvl>
+  </w:abstractNum>
+  <w:abstractNum w:abstractNumId="3" w15:restartNumberingAfterBreak="0">
     <w:nsid w:val="71A33DEC"/>
     <w:multiLevelType w:val="hybridMultilevel"/>
     <w:tmpl w:val="8B00260C"/>
@@ -2484,6 +3074,9 @@
     <w:abstractNumId w:val="0"/>
   </w:num>
   <w:num w:numId="3">
+    <w:abstractNumId w:val="3"/>
+  </w:num>
+  <w:num w:numId="4">
     <w:abstractNumId w:val="2"/>
   </w:num>
 </w:numbering>
@@ -3462,7 +4055,7 @@
 </file>
 
 <file path=customXml/itemProps1.xml><?xml version="1.0" encoding="utf-8"?>
-<ds:datastoreItem xmlns:ds="http://schemas.openxmlformats.org/officeDocument/2006/customXml" ds:itemID="{EEC15514-8212-421E-9C5D-D6A4C10C7541}">
+<ds:datastoreItem xmlns:ds="http://schemas.openxmlformats.org/officeDocument/2006/customXml" ds:itemID="{8F37A621-27F6-45E9-AF46-24D20F63992F}">
   <ds:schemaRefs>
     <ds:schemaRef ds:uri="http://schemas.openxmlformats.org/officeDocument/2006/bibliography"/>
   </ds:schemaRefs>

</xml_diff>